<commit_message>
config removed a few instances of npm and moved config until after install, hello.html proper header
</commit_message>
<xml_diff>
--- a/Git config.docx
+++ b/Git config.docx
@@ -4,16 +4,19 @@
   <w:body>
     <w:p>
       <w:r>
+        <w:t>Install git</w:t>
+      </w:r>
+      <w:r>
+        <w:t xml:space="preserve"> </w:t>
+      </w:r>
+    </w:p>
+    <w:p>
+      <w:r>
         <w:t>Git config</w:t>
       </w:r>
     </w:p>
     <w:p>
       <w:r>
-        <w:t>Install git</w:t>
-      </w:r>
-    </w:p>
-    <w:p>
-      <w:r>
         <w:t>Install node</w:t>
       </w:r>
     </w:p>
@@ -56,246 +59,208 @@
       </w:r>
     </w:p>
     <w:p>
-      <w:proofErr w:type="spellStart"/>
-      <w:r>
-        <w:t>Npm</w:t>
-      </w:r>
-      <w:proofErr w:type="spellEnd"/>
-      <w:r>
-        <w:t xml:space="preserve"> install</w:t>
-      </w:r>
-    </w:p>
-    <w:p>
-      <w:proofErr w:type="spellStart"/>
-      <w:r>
-        <w:t>Npm</w:t>
-      </w:r>
-      <w:proofErr w:type="spellEnd"/>
-      <w:r>
-        <w:t xml:space="preserve"> start</w:t>
-      </w:r>
-    </w:p>
-    <w:p>
-      <w:r>
-        <w:t>Look at page</w:t>
-      </w:r>
-    </w:p>
-    <w:p>
-      <w:r>
-        <w:t xml:space="preserve">Stop </w:t>
-      </w:r>
-      <w:proofErr w:type="spellStart"/>
-      <w:r>
-        <w:t>npm</w:t>
-      </w:r>
-      <w:proofErr w:type="spellEnd"/>
-      <w:r>
-        <w:t xml:space="preserve"> start</w:t>
-      </w:r>
-    </w:p>
-    <w:p>
-      <w:r>
-        <w:t>Git checkout developer branch</w:t>
-      </w:r>
-    </w:p>
-    <w:p>
-      <w:proofErr w:type="spellStart"/>
-      <w:r>
-        <w:t>Npm</w:t>
-      </w:r>
-      <w:proofErr w:type="spellEnd"/>
-      <w:r>
-        <w:t xml:space="preserve"> install if need</w:t>
-      </w:r>
-    </w:p>
-    <w:p>
-      <w:r>
-        <w:t>Make change to main line in app.js</w:t>
-      </w:r>
-    </w:p>
-    <w:p>
-      <w:r>
-        <w:t>status</w:t>
-      </w:r>
-    </w:p>
-    <w:p>
-      <w:r>
-        <w:t xml:space="preserve">Add </w:t>
-      </w:r>
-    </w:p>
-    <w:p>
-      <w:r>
-        <w:t>status</w:t>
-      </w:r>
-    </w:p>
-    <w:p>
-      <w:r>
-        <w:t>Commit</w:t>
-      </w:r>
-    </w:p>
-    <w:p>
-      <w:r>
-        <w:t>status</w:t>
-      </w:r>
-    </w:p>
-    <w:p>
-      <w:r>
-        <w:t>Push</w:t>
-      </w:r>
-    </w:p>
-    <w:p>
-      <w:r>
-        <w:t>Status</w:t>
-      </w:r>
-    </w:p>
-    <w:p>
-      <w:proofErr w:type="spellStart"/>
-      <w:r>
-        <w:t>Npm</w:t>
-      </w:r>
-      <w:proofErr w:type="spellEnd"/>
-      <w:r>
-        <w:t xml:space="preserve"> start</w:t>
-      </w:r>
-    </w:p>
-    <w:p>
-      <w:r>
-        <w:t>Look at page</w:t>
-      </w:r>
-    </w:p>
-    <w:p>
-      <w:r>
-        <w:t xml:space="preserve">Look at </w:t>
-      </w:r>
-      <w:proofErr w:type="spellStart"/>
-      <w:r>
-        <w:t>github</w:t>
-      </w:r>
-      <w:proofErr w:type="spellEnd"/>
-      <w:r>
-        <w:t xml:space="preserve"> to see branch differences</w:t>
-      </w:r>
-    </w:p>
-    <w:p>
-      <w:r>
-        <w:t>Git checkout feature branch</w:t>
-      </w:r>
-    </w:p>
-    <w:p>
-      <w:r>
-        <w:t>Add new header</w:t>
-      </w:r>
-    </w:p>
-    <w:p>
-      <w:r>
-        <w:t>Add commit with -m this time</w:t>
-      </w:r>
-    </w:p>
-    <w:p>
-      <w:proofErr w:type="spellStart"/>
-      <w:r>
-        <w:t>Npm</w:t>
-      </w:r>
-      <w:proofErr w:type="spellEnd"/>
-      <w:r>
-        <w:t xml:space="preserve"> install if needed then start to make sure it works</w:t>
-      </w:r>
-    </w:p>
-    <w:p>
-      <w:r>
-        <w:lastRenderedPageBreak/>
-        <w:t>Checkout to developer</w:t>
-      </w:r>
-    </w:p>
-    <w:p>
-      <w:r>
-        <w:t>Merge feature branch into developer</w:t>
-      </w:r>
-    </w:p>
-    <w:p>
-      <w:r>
-        <w:t>Make sure still works</w:t>
-      </w:r>
-    </w:p>
-    <w:p>
-      <w:r>
-        <w:t>Push</w:t>
-      </w:r>
-    </w:p>
-    <w:p>
-      <w:r>
-        <w:t>Checkout master</w:t>
-      </w:r>
-    </w:p>
-    <w:p>
-      <w:proofErr w:type="spellStart"/>
-      <w:r>
-        <w:t>Npm</w:t>
-      </w:r>
-      <w:proofErr w:type="spellEnd"/>
-      <w:r>
-        <w:t xml:space="preserve"> start</w:t>
-      </w:r>
-    </w:p>
-    <w:p>
-      <w:r>
-        <w:t>Stop it</w:t>
-      </w:r>
-    </w:p>
-    <w:p>
-      <w:r>
-        <w:t>Merge developer into master</w:t>
-      </w:r>
-    </w:p>
-    <w:p>
-      <w:proofErr w:type="spellStart"/>
-      <w:r>
-        <w:t>Npm</w:t>
-      </w:r>
-      <w:proofErr w:type="spellEnd"/>
-      <w:r>
-        <w:t xml:space="preserve"> start</w:t>
-      </w:r>
-    </w:p>
-    <w:p>
-      <w:r>
-        <w:t>Look at page now</w:t>
-      </w:r>
-    </w:p>
-    <w:p>
-      <w:r>
-        <w:t>Push</w:t>
-      </w:r>
-    </w:p>
-    <w:p>
-      <w:r>
-        <w:t xml:space="preserve">Look at </w:t>
-      </w:r>
-      <w:proofErr w:type="spellStart"/>
-      <w:r>
-        <w:t>github</w:t>
-      </w:r>
-      <w:proofErr w:type="spellEnd"/>
-      <w:r>
-        <w:t xml:space="preserve"> commit history </w:t>
-      </w:r>
-      <w:proofErr w:type="spellStart"/>
-      <w:r>
-        <w:t>etc</w:t>
-      </w:r>
-      <w:proofErr w:type="spellEnd"/>
-    </w:p>
-    <w:p>
-      <w:r>
-        <w:t>Hot fix branch</w:t>
-      </w:r>
-    </w:p>
-    <w:p>
-      <w:r>
-        <w:t>Merge via merge request into master</w:t>
-      </w:r>
       <w:bookmarkStart w:id="0" w:name="_GoBack"/>
       <w:bookmarkEnd w:id="0"/>
+      <w:r>
+        <w:t>Git checkout developer branch</w:t>
+      </w:r>
+    </w:p>
+    <w:p>
+      <w:proofErr w:type="spellStart"/>
+      <w:r>
+        <w:t>Npm</w:t>
+      </w:r>
+      <w:proofErr w:type="spellEnd"/>
+      <w:r>
+        <w:t xml:space="preserve"> install if need</w:t>
+      </w:r>
+    </w:p>
+    <w:p>
+      <w:r>
+        <w:t>Make change to main line in app.js</w:t>
+      </w:r>
+    </w:p>
+    <w:p>
+      <w:r>
+        <w:t>status</w:t>
+      </w:r>
+    </w:p>
+    <w:p>
+      <w:r>
+        <w:t xml:space="preserve">Add </w:t>
+      </w:r>
+    </w:p>
+    <w:p>
+      <w:r>
+        <w:t>status</w:t>
+      </w:r>
+    </w:p>
+    <w:p>
+      <w:r>
+        <w:t>Commit</w:t>
+      </w:r>
+    </w:p>
+    <w:p>
+      <w:r>
+        <w:t>status</w:t>
+      </w:r>
+    </w:p>
+    <w:p>
+      <w:r>
+        <w:t>Push</w:t>
+      </w:r>
+    </w:p>
+    <w:p>
+      <w:r>
+        <w:t>Status</w:t>
+      </w:r>
+    </w:p>
+    <w:p>
+      <w:proofErr w:type="spellStart"/>
+      <w:r>
+        <w:t>Npm</w:t>
+      </w:r>
+      <w:proofErr w:type="spellEnd"/>
+      <w:r>
+        <w:t xml:space="preserve"> start</w:t>
+      </w:r>
+    </w:p>
+    <w:p>
+      <w:r>
+        <w:t>Look at page</w:t>
+      </w:r>
+    </w:p>
+    <w:p>
+      <w:r>
+        <w:t xml:space="preserve">Look at </w:t>
+      </w:r>
+      <w:proofErr w:type="spellStart"/>
+      <w:r>
+        <w:t>github</w:t>
+      </w:r>
+      <w:proofErr w:type="spellEnd"/>
+      <w:r>
+        <w:t xml:space="preserve"> to see branch differences</w:t>
+      </w:r>
+    </w:p>
+    <w:p>
+      <w:r>
+        <w:t>Git checkout feature branch</w:t>
+      </w:r>
+    </w:p>
+    <w:p>
+      <w:r>
+        <w:t>Add new header</w:t>
+      </w:r>
+    </w:p>
+    <w:p>
+      <w:r>
+        <w:t>Add commit with -m this time</w:t>
+      </w:r>
+    </w:p>
+    <w:p>
+      <w:proofErr w:type="spellStart"/>
+      <w:r>
+        <w:t>Npm</w:t>
+      </w:r>
+      <w:proofErr w:type="spellEnd"/>
+      <w:r>
+        <w:t xml:space="preserve"> install if needed then start to make sure it works</w:t>
+      </w:r>
+    </w:p>
+    <w:p>
+      <w:r>
+        <w:t>Checkout to developer</w:t>
+      </w:r>
+    </w:p>
+    <w:p>
+      <w:r>
+        <w:t>Merge feature branch into developer</w:t>
+      </w:r>
+    </w:p>
+    <w:p>
+      <w:r>
+        <w:t>Make sure still works</w:t>
+      </w:r>
+    </w:p>
+    <w:p>
+      <w:r>
+        <w:t>Push</w:t>
+      </w:r>
+    </w:p>
+    <w:p>
+      <w:r>
+        <w:lastRenderedPageBreak/>
+        <w:t>Checkout master</w:t>
+      </w:r>
+    </w:p>
+    <w:p>
+      <w:proofErr w:type="spellStart"/>
+      <w:r>
+        <w:t>Npm</w:t>
+      </w:r>
+      <w:proofErr w:type="spellEnd"/>
+      <w:r>
+        <w:t xml:space="preserve"> start</w:t>
+      </w:r>
+    </w:p>
+    <w:p>
+      <w:r>
+        <w:t>Stop it</w:t>
+      </w:r>
+    </w:p>
+    <w:p>
+      <w:r>
+        <w:t>Merge developer into master</w:t>
+      </w:r>
+    </w:p>
+    <w:p>
+      <w:proofErr w:type="spellStart"/>
+      <w:r>
+        <w:t>Npm</w:t>
+      </w:r>
+      <w:proofErr w:type="spellEnd"/>
+      <w:r>
+        <w:t xml:space="preserve"> start</w:t>
+      </w:r>
+    </w:p>
+    <w:p>
+      <w:r>
+        <w:t>Look at page now</w:t>
+      </w:r>
+    </w:p>
+    <w:p>
+      <w:r>
+        <w:t>Push</w:t>
+      </w:r>
+    </w:p>
+    <w:p>
+      <w:r>
+        <w:t xml:space="preserve">Look at </w:t>
+      </w:r>
+      <w:proofErr w:type="spellStart"/>
+      <w:r>
+        <w:t>github</w:t>
+      </w:r>
+      <w:proofErr w:type="spellEnd"/>
+      <w:r>
+        <w:t xml:space="preserve"> commit history </w:t>
+      </w:r>
+      <w:proofErr w:type="spellStart"/>
+      <w:r>
+        <w:t>etc</w:t>
+      </w:r>
+      <w:proofErr w:type="spellEnd"/>
+    </w:p>
+    <w:p>
+      <w:r>
+        <w:t>Hot fix branch</w:t>
+      </w:r>
+    </w:p>
+    <w:p>
+      <w:r>
+        <w:t>Merge via merge request into master</w:t>
+      </w:r>
     </w:p>
     <w:p/>
     <w:p/>
@@ -433,6 +398,7 @@
     <w:lsdException w:name="HTML Sample" w:semiHidden="1" w:unhideWhenUsed="1"/>
     <w:lsdException w:name="HTML Typewriter" w:semiHidden="1" w:unhideWhenUsed="1"/>
     <w:lsdException w:name="HTML Variable" w:semiHidden="1" w:unhideWhenUsed="1"/>
+    <w:lsdException w:name="Normal Table" w:semiHidden="1" w:unhideWhenUsed="1"/>
     <w:lsdException w:name="annotation subject" w:semiHidden="1" w:unhideWhenUsed="1"/>
     <w:lsdException w:name="No List" w:semiHidden="1" w:unhideWhenUsed="1"/>
     <w:lsdException w:name="Outline List 1" w:semiHidden="1" w:unhideWhenUsed="1"/>
@@ -479,8 +445,10 @@
     <w:lsdException w:name="Table Subtle 2" w:semiHidden="1" w:unhideWhenUsed="1"/>
     <w:lsdException w:name="Table Web 1" w:semiHidden="1" w:unhideWhenUsed="1"/>
     <w:lsdException w:name="Table Web 2" w:semiHidden="1" w:unhideWhenUsed="1"/>
+    <w:lsdException w:name="Table Web 3" w:semiHidden="1" w:unhideWhenUsed="1"/>
     <w:lsdException w:name="Balloon Text" w:semiHidden="1" w:unhideWhenUsed="1"/>
     <w:lsdException w:name="Table Grid" w:uiPriority="39"/>
+    <w:lsdException w:name="Table Theme" w:semiHidden="1" w:unhideWhenUsed="1"/>
     <w:lsdException w:name="Placeholder Text" w:semiHidden="1"/>
     <w:lsdException w:name="No Spacing" w:uiPriority="1" w:qFormat="1"/>
     <w:lsdException w:name="Light Shading" w:uiPriority="60"/>

</xml_diff>